<commit_message>
Changing files names accroding to Naama's requests
</commit_message>
<xml_diff>
--- a/ClimbingBoard Part B ReadMe.docx
+++ b/ClimbingBoard Part B ReadMe.docx
@@ -217,7 +217,6 @@
         <w:pStyle w:val="ListParagraph"/>
         <w:spacing w:after="0"/>
         <w:rPr>
-          <w:rFonts w:hint="cs"/>
           <w:sz w:val="24"/>
           <w:szCs w:val="24"/>
           <w:rtl/>
@@ -494,27 +493,7 @@
           <w:szCs w:val="24"/>
           <w:rtl/>
         </w:rPr>
-        <w:t xml:space="preserve"> לינקים שיוצאים ריאקציה על עמוד </w:t>
-      </w:r>
-      <w:proofErr w:type="gramStart"/>
-      <w:r>
-        <w:rPr>
-          <w:rFonts w:hint="cs"/>
-          <w:sz w:val="24"/>
-          <w:szCs w:val="24"/>
-          <w:rtl/>
-        </w:rPr>
-        <w:t>( יפתחו</w:t>
-      </w:r>
-      <w:proofErr w:type="gramEnd"/>
-      <w:r>
-        <w:rPr>
-          <w:rFonts w:hint="cs"/>
-          <w:sz w:val="24"/>
-          <w:szCs w:val="24"/>
-          <w:rtl/>
-        </w:rPr>
-        <w:t xml:space="preserve"> חלון </w:t>
+        <w:t xml:space="preserve"> לינקים שיוצאים ריאקציה על עמוד ( יפתחו חלון </w:t>
       </w:r>
       <w:r>
         <w:rPr>
@@ -582,6 +561,49 @@
           <w:rtl/>
         </w:rPr>
         <w:t xml:space="preserve"> ) </w:t>
+      </w:r>
+      <w:r>
+        <w:rPr>
+          <w:sz w:val="24"/>
+          <w:szCs w:val="24"/>
+          <w:rtl/>
+        </w:rPr>
+        <w:br/>
+      </w:r>
+      <w:r>
+        <w:rPr>
+          <w:sz w:val="24"/>
+          <w:szCs w:val="24"/>
+          <w:rtl/>
+        </w:rPr>
+        <w:br/>
+      </w:r>
+      <w:r>
+        <w:rPr>
+          <w:rFonts w:hint="cs"/>
+          <w:sz w:val="24"/>
+          <w:szCs w:val="24"/>
+          <w:rtl/>
+        </w:rPr>
+        <w:t xml:space="preserve">כמו כן כאשר מקטינים את המסך לגודל מסויים הצבעים הכללים של </w:t>
+      </w:r>
+      <w:proofErr w:type="spellStart"/>
+      <w:r>
+        <w:rPr>
+          <w:sz w:val="24"/>
+          <w:szCs w:val="24"/>
+        </w:rPr>
+        <w:t>GridSettings</w:t>
+      </w:r>
+      <w:proofErr w:type="spellEnd"/>
+      <w:r>
+        <w:rPr>
+          <w:rFonts w:hint="cs"/>
+          <w:sz w:val="24"/>
+          <w:szCs w:val="24"/>
+          <w:rtl/>
+        </w:rPr>
+        <w:t xml:space="preserve"> ישתנו והתצוגה על המסך תראה שונה.</w:t>
       </w:r>
       <w:r>
         <w:rPr>
@@ -960,34 +982,16 @@
           <w:sz w:val="24"/>
           <w:szCs w:val="24"/>
         </w:rPr>
-        <w:t xml:space="preserve">About us Register </w:t>
-      </w:r>
-      <w:proofErr w:type="gramStart"/>
-      <w:r>
-        <w:rPr>
-          <w:sz w:val="24"/>
-          <w:szCs w:val="24"/>
-        </w:rPr>
-        <w:t>Login</w:t>
-      </w:r>
-      <w:r>
-        <w:rPr>
-          <w:rFonts w:hint="cs"/>
-          <w:sz w:val="24"/>
-          <w:szCs w:val="24"/>
-          <w:rtl/>
-        </w:rPr>
-        <w:t xml:space="preserve"> .</w:t>
-      </w:r>
-      <w:proofErr w:type="gramEnd"/>
-      <w:r>
-        <w:rPr>
-          <w:rFonts w:hint="cs"/>
-          <w:sz w:val="24"/>
-          <w:szCs w:val="24"/>
-          <w:rtl/>
-        </w:rPr>
-        <w:t xml:space="preserve"> </w:t>
+        <w:t>About us Register Login</w:t>
+      </w:r>
+      <w:r>
+        <w:rPr>
+          <w:rFonts w:hint="cs"/>
+          <w:sz w:val="24"/>
+          <w:szCs w:val="24"/>
+          <w:rtl/>
+        </w:rPr>
+        <w:t xml:space="preserve"> . </w:t>
       </w:r>
     </w:p>
     <w:p>
@@ -1143,7 +1147,6 @@
           <w:szCs w:val="24"/>
           <w:rtl/>
         </w:rPr>
-        <w:lastRenderedPageBreak/>
         <w:t>מימוש פונקציונאליות</w:t>
       </w:r>
     </w:p>
@@ -1152,7 +1155,6 @@
         <w:pStyle w:val="ListParagraph"/>
         <w:spacing w:after="0"/>
         <w:rPr>
-          <w:rFonts w:hint="cs"/>
           <w:sz w:val="24"/>
           <w:szCs w:val="24"/>
           <w:rtl/>
@@ -1581,7 +1583,6 @@
         <w:pStyle w:val="ListParagraph"/>
         <w:spacing w:after="0"/>
         <w:rPr>
-          <w:rFonts w:hint="cs"/>
           <w:sz w:val="24"/>
           <w:szCs w:val="24"/>
           <w:rtl/>
@@ -1595,6 +1596,106 @@
           <w:rtl/>
         </w:rPr>
         <w:t>3. בחירת רמת קושי</w:t>
+      </w:r>
+    </w:p>
+    <w:p>
+      <w:pPr>
+        <w:pStyle w:val="ListParagraph"/>
+        <w:spacing w:after="0"/>
+        <w:rPr>
+          <w:sz w:val="24"/>
+          <w:szCs w:val="24"/>
+          <w:rtl/>
+        </w:rPr>
+      </w:pPr>
+    </w:p>
+    <w:p>
+      <w:pPr>
+        <w:pStyle w:val="ListParagraph"/>
+        <w:spacing w:after="0"/>
+        <w:rPr>
+          <w:sz w:val="24"/>
+          <w:szCs w:val="24"/>
+          <w:rtl/>
+        </w:rPr>
+      </w:pPr>
+      <w:r>
+        <w:rPr>
+          <w:rFonts w:hint="cs"/>
+          <w:sz w:val="24"/>
+          <w:szCs w:val="24"/>
+          <w:rtl/>
+        </w:rPr>
+        <w:t xml:space="preserve">בחרתי לפתוח קובץ </w:t>
+      </w:r>
+      <w:r>
+        <w:rPr>
+          <w:rFonts w:hint="cs"/>
+          <w:sz w:val="24"/>
+          <w:szCs w:val="24"/>
+        </w:rPr>
+        <w:t>JS</w:t>
+      </w:r>
+      <w:r>
+        <w:rPr>
+          <w:rFonts w:hint="cs"/>
+          <w:sz w:val="24"/>
+          <w:szCs w:val="24"/>
+          <w:rtl/>
+        </w:rPr>
+        <w:t xml:space="preserve"> נוסף משום שכמות הקוד היא יחסית גדולה עם פונקציות משתנים ועוד, רציתי לעשות הפרדה בין הקוד התפעולי לבין הקוד העיצובי . </w:t>
+      </w:r>
+      <w:r>
+        <w:rPr>
+          <w:sz w:val="24"/>
+          <w:szCs w:val="24"/>
+          <w:rtl/>
+        </w:rPr>
+        <w:br/>
+      </w:r>
+      <w:r>
+        <w:rPr>
+          <w:rFonts w:hint="cs"/>
+          <w:sz w:val="24"/>
+          <w:szCs w:val="24"/>
+          <w:rtl/>
+        </w:rPr>
+        <w:t xml:space="preserve">זאת על מנת שתיהיה גישה נוחה לגשת לחלקים מסויימים באלגוריתם האימון </w:t>
+      </w:r>
+      <w:r>
+        <w:rPr>
+          <w:rFonts w:hint="cs"/>
+          <w:sz w:val="24"/>
+          <w:szCs w:val="24"/>
+          <w:rtl/>
+        </w:rPr>
+        <w:t xml:space="preserve">ולשנות אותם במידת הצורך וכמו כן כדי למנוע התעסקות בקובץ </w:t>
+      </w:r>
+      <w:proofErr w:type="spellStart"/>
+      <w:r>
+        <w:rPr>
+          <w:sz w:val="24"/>
+          <w:szCs w:val="24"/>
+        </w:rPr>
+        <w:t>JScodes</w:t>
+      </w:r>
+      <w:proofErr w:type="spellEnd"/>
+      <w:r>
+        <w:rPr>
+          <w:rFonts w:hint="cs"/>
+          <w:sz w:val="24"/>
+          <w:szCs w:val="24"/>
+          <w:rtl/>
+        </w:rPr>
+        <w:t xml:space="preserve"> ובטעות לבצע קונפליקט שישבש את הלוגיקה של אלגוריתם האימון(שהוא יותר מורכב) .</w:t>
+      </w:r>
+      <w:r>
+        <w:rPr>
+          <w:sz w:val="24"/>
+          <w:szCs w:val="24"/>
+          <w:rtl/>
+        </w:rPr>
+        <w:br/>
       </w:r>
       <w:r>
         <w:rPr>

</xml_diff>